<commit_message>
updated GDD, added thumbnails, made the picture select screen
updated the GDD to add Tim's name to it, added the thumbnails for the pictures to be used in code,

created the picture select screen and added it to the screen manager, the difficulty  screen now flows into the picture select screen which will then flow into the game
</commit_message>
<xml_diff>
--- a/Documents/Picture Perfect GDD.docx
+++ b/Documents/Picture Perfect GDD.docx
@@ -178,6 +178,31 @@
     <w:p>
       <w:pPr>
         <w:jc w:val="center"/>
+        <w:rPr>
+          <w:sz w:val="28"/>
+          <w:szCs w:val="28"/>
+        </w:rPr>
+      </w:pPr>
+      <w:r>
+        <w:rPr>
+          <w:sz w:val="28"/>
+          <w:szCs w:val="28"/>
+        </w:rPr>
+        <w:t>Timothy</w:t>
+      </w:r>
+      <w:bookmarkStart w:id="0" w:name="_GoBack"/>
+      <w:bookmarkEnd w:id="0"/>
+      <w:r>
+        <w:rPr>
+          <w:sz w:val="28"/>
+          <w:szCs w:val="28"/>
+        </w:rPr>
+        <w:t xml:space="preserve"> Olenio</w:t>
+      </w:r>
+    </w:p>
+    <w:p>
+      <w:pPr>
+        <w:jc w:val="center"/>
       </w:pPr>
       <w:r>
         <w:t>Version 1.1.0</w:t>
@@ -1171,8 +1196,6 @@
         </w:rPr>
         <w:t>The game will be using the mouse to navigate the menus and move the blocks while playing. While playing the mouse will be used to click the blocks to move them to the empty space.</w:t>
       </w:r>
-      <w:bookmarkStart w:id="0" w:name="_GoBack"/>
-      <w:bookmarkEnd w:id="0"/>
     </w:p>
     <w:p>
       <w:pPr>
@@ -3289,7 +3312,7 @@
 </file>
 
 <file path=customXml/itemProps1.xml><?xml version="1.0" encoding="utf-8"?>
-<ds:datastoreItem xmlns:ds="http://schemas.openxmlformats.org/officeDocument/2006/customXml" ds:itemID="{2D8A1C85-7FD6-4ECE-A541-2146CB96BE32}">
+<ds:datastoreItem xmlns:ds="http://schemas.openxmlformats.org/officeDocument/2006/customXml" ds:itemID="{7509DFEA-287E-44C7-B8C8-0AC0933A2C66}">
   <ds:schemaRefs>
     <ds:schemaRef ds:uri="http://schemas.openxmlformats.org/officeDocument/2006/bibliography"/>
   </ds:schemaRefs>

</xml_diff>